<commit_message>
various research made from internet
</commit_message>
<xml_diff>
--- a/projectresearch.docx
+++ b/projectresearch.docx
@@ -1,6 +1,6 @@
 
 <file path=word/document.xml><?xml version="1.0" encoding="utf-8"?>
-<w:document xmlns:wpc="http://schemas.microsoft.com/office/word/2010/wordprocessingCanvas" xmlns:mo="http://schemas.microsoft.com/office/mac/office/2008/main" xmlns:mc="http://schemas.openxmlformats.org/markup-compatibility/2006" xmlns:mv="urn:schemas-microsoft-com:mac:vml" xmlns:o="urn:schemas-microsoft-com:office:office" xmlns:r="http://schemas.openxmlformats.org/officeDocument/2006/relationships" xmlns:m="http://schemas.openxmlformats.org/officeDocument/2006/math" xmlns:v="urn:schemas-microsoft-com:vml" xmlns:wp14="http://schemas.microsoft.com/office/word/2010/wordprocessingDrawing" xmlns:wp="http://schemas.openxmlformats.org/drawingml/2006/wordprocessingDrawing" xmlns:w10="urn:schemas-microsoft-com:office:word" xmlns:w="http://schemas.openxmlformats.org/wordprocessingml/2006/main" xmlns:w14="http://schemas.microsoft.com/office/word/2010/wordml" xmlns:wpg="http://schemas.microsoft.com/office/word/2010/wordprocessingGroup" xmlns:wpi="http://schemas.microsoft.com/office/word/2010/wordprocessingInk" xmlns:wne="http://schemas.microsoft.com/office/word/2006/wordml" xmlns:wps="http://schemas.microsoft.com/office/word/2010/wordprocessingShape" mc:Ignorable="w14 wp14">
+<w:document xmlns:wpc="http://schemas.microsoft.com/office/word/2010/wordprocessingCanvas" xmlns:mc="http://schemas.openxmlformats.org/markup-compatibility/2006" xmlns:o="urn:schemas-microsoft-com:office:office" xmlns:r="http://schemas.openxmlformats.org/officeDocument/2006/relationships" xmlns:m="http://schemas.openxmlformats.org/officeDocument/2006/math" xmlns:v="urn:schemas-microsoft-com:vml" xmlns:wp14="http://schemas.microsoft.com/office/word/2010/wordprocessingDrawing" xmlns:wp="http://schemas.openxmlformats.org/drawingml/2006/wordprocessingDrawing" xmlns:w10="urn:schemas-microsoft-com:office:word" xmlns:w="http://schemas.openxmlformats.org/wordprocessingml/2006/main" xmlns:w14="http://schemas.microsoft.com/office/word/2010/wordml" xmlns:wpg="http://schemas.microsoft.com/office/word/2010/wordprocessingGroup" xmlns:wpi="http://schemas.microsoft.com/office/word/2010/wordprocessingInk" xmlns:wne="http://schemas.microsoft.com/office/word/2006/wordml" xmlns:wps="http://schemas.microsoft.com/office/word/2010/wordprocessingShape" mc:Ignorable="w14 wp14">
   <w:body>
     <w:p>
       <w:pPr>
@@ -342,37 +342,15 @@
           <w:rFonts w:asciiTheme="majorHAnsi" w:hAnsiTheme="majorHAnsi"/>
         </w:rPr>
       </w:pPr>
-      <w:r>
-        <w:rPr>
-          <w:rFonts w:asciiTheme="majorHAnsi" w:hAnsiTheme="majorHAnsi"/>
-        </w:rPr>
-        <w:fldChar w:fldCharType="begin"/>
-      </w:r>
-      <w:r>
-        <w:rPr>
-          <w:rFonts w:asciiTheme="majorHAnsi" w:hAnsiTheme="majorHAnsi"/>
-        </w:rPr>
-        <w:instrText xml:space="preserve"> HYPERLINK "http://onepercentfortheplanet.org/blog/" </w:instrText>
-      </w:r>
-      <w:r>
-        <w:rPr>
-          <w:rFonts w:asciiTheme="majorHAnsi" w:hAnsiTheme="majorHAnsi"/>
-        </w:rPr>
-        <w:fldChar w:fldCharType="separate"/>
-      </w:r>
-      <w:r>
-        <w:rPr>
-          <w:rStyle w:val="Hyperlink"/>
-          <w:rFonts w:asciiTheme="majorHAnsi" w:hAnsiTheme="majorHAnsi"/>
-        </w:rPr>
-        <w:t>http://onepercentfortheplanet.org/blog/</w:t>
-      </w:r>
-      <w:r>
-        <w:rPr>
-          <w:rFonts w:asciiTheme="majorHAnsi" w:hAnsiTheme="majorHAnsi"/>
-        </w:rPr>
-        <w:fldChar w:fldCharType="end"/>
-      </w:r>
+      <w:hyperlink r:id="rId6" w:history="1">
+        <w:r>
+          <w:rPr>
+            <w:rStyle w:val="Hyperlink"/>
+            <w:rFonts w:asciiTheme="majorHAnsi" w:hAnsiTheme="majorHAnsi"/>
+          </w:rPr>
+          <w:t>http://onepercentfortheplanet.org/blog/</w:t>
+        </w:r>
+      </w:hyperlink>
     </w:p>
     <w:p>
       <w:pPr>
@@ -385,7 +363,7 @@
           <w:rFonts w:asciiTheme="majorHAnsi" w:hAnsiTheme="majorHAnsi"/>
         </w:rPr>
       </w:pPr>
-      <w:hyperlink r:id="rId6" w:history="1">
+      <w:hyperlink r:id="rId7" w:history="1">
         <w:r>
           <w:rPr>
             <w:rStyle w:val="Hyperlink"/>
@@ -406,7 +384,7 @@
           <w:rFonts w:asciiTheme="majorHAnsi" w:hAnsiTheme="majorHAnsi"/>
         </w:rPr>
       </w:pPr>
-      <w:hyperlink r:id="rId7" w:history="1">
+      <w:hyperlink r:id="rId8" w:history="1">
         <w:r>
           <w:rPr>
             <w:rStyle w:val="Hyperlink"/>
@@ -427,7 +405,7 @@
           <w:rFonts w:asciiTheme="majorHAnsi" w:hAnsiTheme="majorHAnsi"/>
         </w:rPr>
       </w:pPr>
-      <w:hyperlink r:id="rId8" w:history="1">
+      <w:hyperlink r:id="rId9" w:history="1">
         <w:r>
           <w:rPr>
             <w:rStyle w:val="Hyperlink"/>
@@ -448,7 +426,7 @@
           <w:rFonts w:asciiTheme="majorHAnsi" w:hAnsiTheme="majorHAnsi"/>
         </w:rPr>
       </w:pPr>
-      <w:hyperlink r:id="rId9" w:history="1">
+      <w:hyperlink r:id="rId10" w:history="1">
         <w:r>
           <w:rPr>
             <w:rStyle w:val="Hyperlink"/>
@@ -469,7 +447,7 @@
           <w:rFonts w:asciiTheme="majorHAnsi" w:hAnsiTheme="majorHAnsi"/>
         </w:rPr>
       </w:pPr>
-      <w:hyperlink r:id="rId10" w:history="1">
+      <w:hyperlink r:id="rId11" w:history="1">
         <w:r>
           <w:rPr>
             <w:rStyle w:val="Hyperlink"/>
@@ -490,7 +468,7 @@
           <w:rFonts w:asciiTheme="majorHAnsi" w:hAnsiTheme="majorHAnsi"/>
         </w:rPr>
       </w:pPr>
-      <w:hyperlink r:id="rId11" w:history="1">
+      <w:hyperlink r:id="rId12" w:history="1">
         <w:r>
           <w:rPr>
             <w:rStyle w:val="Hyperlink"/>
@@ -511,7 +489,7 @@
           <w:rFonts w:asciiTheme="majorHAnsi" w:hAnsiTheme="majorHAnsi"/>
         </w:rPr>
       </w:pPr>
-      <w:hyperlink r:id="rId12" w:history="1">
+      <w:hyperlink r:id="rId13" w:history="1">
         <w:r>
           <w:rPr>
             <w:rStyle w:val="Hyperlink"/>
@@ -767,25 +745,7 @@
           <w:color w:val="333333"/>
           <w:shd w:val="clear" w:color="auto" w:fill="FFFFFF"/>
         </w:rPr>
-        <w:t xml:space="preserve"> (1970): Sets goals and standards for the quality and purity of air in the United States. </w:t>
-      </w:r>
-      <w:proofErr w:type="gramStart"/>
-      <w:r>
-        <w:rPr>
-          <w:rFonts w:asciiTheme="majorHAnsi" w:eastAsia="Times New Roman" w:hAnsiTheme="majorHAnsi" w:cs="Times New Roman"/>
-          <w:color w:val="333333"/>
-          <w:shd w:val="clear" w:color="auto" w:fill="FFFFFF"/>
-        </w:rPr>
-        <w:t>By law, it is periodically reviewed</w:t>
-      </w:r>
-      <w:proofErr w:type="gramEnd"/>
-      <w:r>
-        <w:rPr>
-          <w:rFonts w:asciiTheme="majorHAnsi" w:eastAsia="Times New Roman" w:hAnsiTheme="majorHAnsi" w:cs="Times New Roman"/>
-          <w:color w:val="333333"/>
-          <w:shd w:val="clear" w:color="auto" w:fill="FFFFFF"/>
-        </w:rPr>
-        <w:t>. A significant set of amendments in 1990 toughened air quality standards and placed new emphasis on market forces to control air pollution.</w:t>
+        <w:t> (1970): Sets goals and standards for the quality and purity of air in the United States. By law, it is periodically reviewed. A significant set of amendments in 1990 toughened air quality standards and placed new emphasis on market forces to control air pollution.</w:t>
       </w:r>
     </w:p>
     <w:p>
@@ -1048,6 +1008,7 @@
         <w:rPr>
           <w:rFonts w:asciiTheme="majorHAnsi" w:hAnsiTheme="majorHAnsi"/>
         </w:rPr>
+        <w:lastRenderedPageBreak/>
         <w:t>Not to discharge air pollutant(s) in excess of the prescribed standards</w:t>
       </w:r>
     </w:p>
@@ -1866,6 +1827,7 @@
           <w:sz w:val="28"/>
           <w:lang w:val="fr-FR"/>
         </w:rPr>
+        <w:lastRenderedPageBreak/>
         <w:t>ENVIRONMENTAL REGULATIONS IN BRAZIL :</w:t>
       </w:r>
     </w:p>
@@ -2060,19 +2022,25 @@
           <w:sz w:val="20"/>
           <w:szCs w:val="20"/>
         </w:rPr>
-        <w:t>Federal Law 11,105/2005 regulates biosafety of genetically modified organisms (</w:t>
-      </w:r>
-      <w:proofErr w:type="gramStart"/>
-      <w:r>
+        <w:t>Federal Law 11,105/2005 regulates biosafety of genetically modified organisms (GMOs)Decree 8,124/2013 establish the National Contingency Program by oil pollution in Brazilian waters;</w:t>
+      </w:r>
+    </w:p>
+    <w:p>
+      <w:pPr>
+        <w:numPr>
+          <w:ilvl w:val="0"/>
+          <w:numId w:val="9"/>
+        </w:numPr>
+        <w:shd w:val="clear" w:color="auto" w:fill="FBFAF4"/>
+        <w:spacing w:line="360" w:lineRule="atLeast"/>
+        <w:ind w:left="480" w:right="240"/>
         <w:rPr>
           <w:rFonts w:ascii="Arial" w:eastAsia="Times New Roman" w:hAnsi="Arial" w:cs="Arial"/>
           <w:color w:val="5C5C5C"/>
           <w:sz w:val="20"/>
           <w:szCs w:val="20"/>
         </w:rPr>
-        <w:t>GMOs)Decree</w:t>
-      </w:r>
-      <w:proofErr w:type="gramEnd"/>
+      </w:pPr>
       <w:r>
         <w:rPr>
           <w:rFonts w:ascii="Arial" w:eastAsia="Times New Roman" w:hAnsi="Arial" w:cs="Arial"/>
@@ -2080,7 +2048,7 @@
           <w:sz w:val="20"/>
           <w:szCs w:val="20"/>
         </w:rPr>
-        <w:t xml:space="preserve"> 8,124/2013 establish the National Contingency Program by oil pollution in Brazilian waters;</w:t>
+        <w:t>Federal Law 12,187/2009 represents Brazil’s commitment to addressing greenhouse gas emissions and states the National Program of Climate Change;</w:t>
       </w:r>
     </w:p>
     <w:p>
@@ -2106,7 +2074,7 @@
           <w:sz w:val="20"/>
           <w:szCs w:val="20"/>
         </w:rPr>
-        <w:t>Federal Law 12,187/2009 represents Brazil’s commitment to addressing greenhouse gas emissions and states the National Program of Climate Change;</w:t>
+        <w:t>Federal Law 12,305/2010 establishes the National Policy for Solid Waste, being the main legal framework regulating obligations on the generation, transport, management and destination of solid waste;</w:t>
       </w:r>
     </w:p>
     <w:p>
@@ -2132,7 +2100,7 @@
           <w:sz w:val="20"/>
           <w:szCs w:val="20"/>
         </w:rPr>
-        <w:t>Federal Law 12,305/2010 establishes the National Policy for Solid Waste, being the main legal framework regulating obligations on the generation, transport, management and destination of solid waste;</w:t>
+        <w:t>Complementary Federal Law 140/2011 disciplines the hypotheses of shared assignments among the environmental agencies of all federative levels for permitting and enforcement of pollutant activities; and</w:t>
       </w:r>
     </w:p>
     <w:p>
@@ -2158,14 +2126,35 @@
           <w:sz w:val="20"/>
           <w:szCs w:val="20"/>
         </w:rPr>
-        <w:t>Complementary Federal Law 140/2011 disciplines the hypotheses of shared assignments among the environmental agencies of all federative levels for permitting and enforcement of pollutant activities; and</w:t>
-      </w:r>
-    </w:p>
-    <w:p>
-      <w:pPr>
-        <w:numPr>
-          <w:ilvl w:val="0"/>
-          <w:numId w:val="9"/>
+        <w:t>Federal Law 12,651/2012, also known as the New Brazilian Forestry Code, regulates the protection of Legal Forestry Reserves and the Permanent Protected Areas, especially playing a key role in rural areas.</w:t>
+      </w:r>
+    </w:p>
+    <w:p>
+      <w:pPr>
+        <w:shd w:val="clear" w:color="auto" w:fill="FBFAF4"/>
+        <w:spacing w:after="240" w:line="293" w:lineRule="atLeast"/>
+        <w:rPr>
+          <w:rFonts w:ascii="Arial" w:hAnsi="Arial" w:cs="Arial"/>
+          <w:color w:val="5C5C5C"/>
+          <w:sz w:val="20"/>
+          <w:szCs w:val="20"/>
+        </w:rPr>
+      </w:pPr>
+      <w:r>
+        <w:rPr>
+          <w:rFonts w:ascii="Arial" w:hAnsi="Arial" w:cs="Arial"/>
+          <w:color w:val="5C5C5C"/>
+          <w:sz w:val="20"/>
+          <w:szCs w:val="20"/>
+        </w:rPr>
+        <w:t>As regards the main environmental agencies, bear in mind, at the federal level:</w:t>
+      </w:r>
+    </w:p>
+    <w:p>
+      <w:pPr>
+        <w:numPr>
+          <w:ilvl w:val="0"/>
+          <w:numId w:val="10"/>
         </w:numPr>
         <w:shd w:val="clear" w:color="auto" w:fill="FBFAF4"/>
         <w:spacing w:line="360" w:lineRule="atLeast"/>
@@ -2184,7 +2173,163 @@
           <w:sz w:val="20"/>
           <w:szCs w:val="20"/>
         </w:rPr>
-        <w:t>Federal Law 12,651/2012, also known as the New Brazilian Forestry Code, regulates the protection of Legal Forestry Reserves and the Permanent Protected Areas, especially playing a key role in rural areas.</w:t>
+        <w:lastRenderedPageBreak/>
+        <w:t>IBAMA (Brazilian Institute for Environment and Renewable Resources), which is in charge of applying environmental statutes and regulations, executing the environmental permitting of activities located in strategic areas for the country and those with regional impacts, besides nuclear related activities;</w:t>
+      </w:r>
+    </w:p>
+    <w:p>
+      <w:pPr>
+        <w:numPr>
+          <w:ilvl w:val="0"/>
+          <w:numId w:val="10"/>
+        </w:numPr>
+        <w:shd w:val="clear" w:color="auto" w:fill="FBFAF4"/>
+        <w:spacing w:line="360" w:lineRule="atLeast"/>
+        <w:ind w:left="480" w:right="240"/>
+        <w:rPr>
+          <w:rFonts w:ascii="Arial" w:eastAsia="Times New Roman" w:hAnsi="Arial" w:cs="Arial"/>
+          <w:color w:val="5C5C5C"/>
+          <w:sz w:val="20"/>
+          <w:szCs w:val="20"/>
+        </w:rPr>
+      </w:pPr>
+      <w:proofErr w:type="spellStart"/>
+      <w:r>
+        <w:rPr>
+          <w:rFonts w:ascii="Arial" w:eastAsia="Times New Roman" w:hAnsi="Arial" w:cs="Arial"/>
+          <w:color w:val="5C5C5C"/>
+          <w:sz w:val="20"/>
+          <w:szCs w:val="20"/>
+        </w:rPr>
+        <w:t>ICMBio</w:t>
+      </w:r>
+      <w:proofErr w:type="spellEnd"/>
+      <w:r>
+        <w:rPr>
+          <w:rFonts w:ascii="Arial" w:eastAsia="Times New Roman" w:hAnsi="Arial" w:cs="Arial"/>
+          <w:color w:val="5C5C5C"/>
+          <w:sz w:val="20"/>
+          <w:szCs w:val="20"/>
+        </w:rPr>
+        <w:t xml:space="preserve"> (Chico Mendes Institute for Preservation of the Environment and Biodiversity), which is in charge of management and enforcement of environmental policies in federal protected areas;</w:t>
+      </w:r>
+    </w:p>
+    <w:p>
+      <w:pPr>
+        <w:numPr>
+          <w:ilvl w:val="0"/>
+          <w:numId w:val="10"/>
+        </w:numPr>
+        <w:shd w:val="clear" w:color="auto" w:fill="FBFAF4"/>
+        <w:spacing w:line="360" w:lineRule="atLeast"/>
+        <w:ind w:left="480" w:right="240"/>
+        <w:rPr>
+          <w:rFonts w:ascii="Arial" w:eastAsia="Times New Roman" w:hAnsi="Arial" w:cs="Arial"/>
+          <w:color w:val="5C5C5C"/>
+          <w:sz w:val="20"/>
+          <w:szCs w:val="20"/>
+        </w:rPr>
+      </w:pPr>
+      <w:r>
+        <w:rPr>
+          <w:rFonts w:ascii="Arial" w:eastAsia="Times New Roman" w:hAnsi="Arial" w:cs="Arial"/>
+          <w:color w:val="5C5C5C"/>
+          <w:sz w:val="20"/>
+          <w:szCs w:val="20"/>
+        </w:rPr>
+        <w:t>CONAMA (National Environmental Council) which is granted power to pass regulations applicable nationwide in several matters environmentally important, working as a body of technical specialists;</w:t>
+      </w:r>
+    </w:p>
+    <w:p>
+      <w:pPr>
+        <w:numPr>
+          <w:ilvl w:val="0"/>
+          <w:numId w:val="10"/>
+        </w:numPr>
+        <w:shd w:val="clear" w:color="auto" w:fill="FBFAF4"/>
+        <w:spacing w:line="360" w:lineRule="atLeast"/>
+        <w:ind w:left="480" w:right="240"/>
+        <w:rPr>
+          <w:rFonts w:ascii="Arial" w:eastAsia="Times New Roman" w:hAnsi="Arial" w:cs="Arial"/>
+          <w:color w:val="5C5C5C"/>
+          <w:sz w:val="20"/>
+          <w:szCs w:val="20"/>
+        </w:rPr>
+      </w:pPr>
+      <w:r>
+        <w:rPr>
+          <w:rFonts w:ascii="Arial" w:eastAsia="Times New Roman" w:hAnsi="Arial" w:cs="Arial"/>
+          <w:color w:val="5C5C5C"/>
+          <w:sz w:val="20"/>
+          <w:szCs w:val="20"/>
+        </w:rPr>
+        <w:t xml:space="preserve">CGEN (Genetic Heritage Management National Council) responsible for regulating, monitoring and running policies for genetic heritage management, such as analysis and special permits to access genetic heritage components and associated traditional knowledge for purposes of science research, technological development and </w:t>
+      </w:r>
+      <w:proofErr w:type="spellStart"/>
+      <w:r>
+        <w:rPr>
+          <w:rFonts w:ascii="Arial" w:eastAsia="Times New Roman" w:hAnsi="Arial" w:cs="Arial"/>
+          <w:color w:val="5C5C5C"/>
+          <w:sz w:val="20"/>
+          <w:szCs w:val="20"/>
+        </w:rPr>
+        <w:t>bioprospecting</w:t>
+      </w:r>
+      <w:proofErr w:type="spellEnd"/>
+      <w:r>
+        <w:rPr>
+          <w:rFonts w:ascii="Arial" w:eastAsia="Times New Roman" w:hAnsi="Arial" w:cs="Arial"/>
+          <w:color w:val="5C5C5C"/>
+          <w:sz w:val="20"/>
+          <w:szCs w:val="20"/>
+        </w:rPr>
+        <w:t>; and</w:t>
+      </w:r>
+    </w:p>
+    <w:p>
+      <w:pPr>
+        <w:numPr>
+          <w:ilvl w:val="0"/>
+          <w:numId w:val="10"/>
+        </w:numPr>
+        <w:shd w:val="clear" w:color="auto" w:fill="FBFAF4"/>
+        <w:spacing w:line="360" w:lineRule="atLeast"/>
+        <w:ind w:left="480" w:right="240"/>
+        <w:rPr>
+          <w:rFonts w:ascii="Arial" w:eastAsia="Times New Roman" w:hAnsi="Arial" w:cs="Arial"/>
+          <w:color w:val="5C5C5C"/>
+          <w:sz w:val="20"/>
+          <w:szCs w:val="20"/>
+        </w:rPr>
+      </w:pPr>
+      <w:r>
+        <w:rPr>
+          <w:rFonts w:ascii="Arial" w:eastAsia="Times New Roman" w:hAnsi="Arial" w:cs="Arial"/>
+          <w:color w:val="5C5C5C"/>
+          <w:sz w:val="20"/>
+          <w:szCs w:val="20"/>
+        </w:rPr>
+        <w:t xml:space="preserve">CNBS (Biosafety National Commission) is responsible for the approval of GMOs’ market-use, considering </w:t>
+      </w:r>
+      <w:proofErr w:type="spellStart"/>
+      <w:r>
+        <w:rPr>
+          <w:rFonts w:ascii="Arial" w:eastAsia="Times New Roman" w:hAnsi="Arial" w:cs="Arial"/>
+          <w:color w:val="5C5C5C"/>
+          <w:sz w:val="20"/>
+          <w:szCs w:val="20"/>
+        </w:rPr>
+        <w:t>CTNBio</w:t>
+      </w:r>
+      <w:proofErr w:type="spellEnd"/>
+      <w:r>
+        <w:rPr>
+          <w:rFonts w:ascii="Arial" w:eastAsia="Times New Roman" w:hAnsi="Arial" w:cs="Arial"/>
+          <w:color w:val="5C5C5C"/>
+          <w:sz w:val="20"/>
+          <w:szCs w:val="20"/>
+        </w:rPr>
+        <w:t xml:space="preserve"> (Biosafety National Technical Committee) indication.</w:t>
       </w:r>
     </w:p>
     <w:p>
@@ -2205,229 +2350,7 @@
           <w:sz w:val="20"/>
           <w:szCs w:val="20"/>
         </w:rPr>
-        <w:t>As regards the main environmental agencies, bear in mind, at the federal level:</w:t>
-      </w:r>
-    </w:p>
-    <w:p>
-      <w:pPr>
-        <w:numPr>
-          <w:ilvl w:val="0"/>
-          <w:numId w:val="10"/>
-        </w:numPr>
-        <w:shd w:val="clear" w:color="auto" w:fill="FBFAF4"/>
-        <w:spacing w:line="360" w:lineRule="atLeast"/>
-        <w:ind w:left="480" w:right="240"/>
-        <w:rPr>
-          <w:rFonts w:ascii="Arial" w:eastAsia="Times New Roman" w:hAnsi="Arial" w:cs="Arial"/>
-          <w:color w:val="5C5C5C"/>
-          <w:sz w:val="20"/>
-          <w:szCs w:val="20"/>
-        </w:rPr>
-      </w:pPr>
-      <w:r>
-        <w:rPr>
-          <w:rFonts w:ascii="Arial" w:eastAsia="Times New Roman" w:hAnsi="Arial" w:cs="Arial"/>
-          <w:color w:val="5C5C5C"/>
-          <w:sz w:val="20"/>
-          <w:szCs w:val="20"/>
-        </w:rPr>
-        <w:t>IBAMA (Brazilian Institute for Environment and Renewable Resources), which is in charge of applying environmental statutes and regulations, executing the environmental permitting of activities located in strategic areas for the country and those with regional impacts, besides nuclear related activities;</w:t>
-      </w:r>
-    </w:p>
-    <w:p>
-      <w:pPr>
-        <w:numPr>
-          <w:ilvl w:val="0"/>
-          <w:numId w:val="10"/>
-        </w:numPr>
-        <w:shd w:val="clear" w:color="auto" w:fill="FBFAF4"/>
-        <w:spacing w:line="360" w:lineRule="atLeast"/>
-        <w:ind w:left="480" w:right="240"/>
-        <w:rPr>
-          <w:rFonts w:ascii="Arial" w:eastAsia="Times New Roman" w:hAnsi="Arial" w:cs="Arial"/>
-          <w:color w:val="5C5C5C"/>
-          <w:sz w:val="20"/>
-          <w:szCs w:val="20"/>
-        </w:rPr>
-      </w:pPr>
-      <w:proofErr w:type="spellStart"/>
-      <w:r>
-        <w:rPr>
-          <w:rFonts w:ascii="Arial" w:eastAsia="Times New Roman" w:hAnsi="Arial" w:cs="Arial"/>
-          <w:color w:val="5C5C5C"/>
-          <w:sz w:val="20"/>
-          <w:szCs w:val="20"/>
-        </w:rPr>
-        <w:t>ICMBio</w:t>
-      </w:r>
-      <w:proofErr w:type="spellEnd"/>
-      <w:r>
-        <w:rPr>
-          <w:rFonts w:ascii="Arial" w:eastAsia="Times New Roman" w:hAnsi="Arial" w:cs="Arial"/>
-          <w:color w:val="5C5C5C"/>
-          <w:sz w:val="20"/>
-          <w:szCs w:val="20"/>
-        </w:rPr>
-        <w:t xml:space="preserve"> (Chico Mendes Institute for Preservation of the Environment and Biodiversity), which is in charge of management and enforcement of environmental policies in federal protected areas;</w:t>
-      </w:r>
-    </w:p>
-    <w:p>
-      <w:pPr>
-        <w:numPr>
-          <w:ilvl w:val="0"/>
-          <w:numId w:val="10"/>
-        </w:numPr>
-        <w:shd w:val="clear" w:color="auto" w:fill="FBFAF4"/>
-        <w:spacing w:line="360" w:lineRule="atLeast"/>
-        <w:ind w:left="480" w:right="240"/>
-        <w:rPr>
-          <w:rFonts w:ascii="Arial" w:eastAsia="Times New Roman" w:hAnsi="Arial" w:cs="Arial"/>
-          <w:color w:val="5C5C5C"/>
-          <w:sz w:val="20"/>
-          <w:szCs w:val="20"/>
-        </w:rPr>
-      </w:pPr>
-      <w:r>
-        <w:rPr>
-          <w:rFonts w:ascii="Arial" w:eastAsia="Times New Roman" w:hAnsi="Arial" w:cs="Arial"/>
-          <w:color w:val="5C5C5C"/>
-          <w:sz w:val="20"/>
-          <w:szCs w:val="20"/>
-        </w:rPr>
-        <w:t>CONAMA (National Environmental Council) which is granted power to pass regulations applicable nationwide in several matters environmentally important, working as a body of technical specialists;</w:t>
-      </w:r>
-    </w:p>
-    <w:p>
-      <w:pPr>
-        <w:numPr>
-          <w:ilvl w:val="0"/>
-          <w:numId w:val="10"/>
-        </w:numPr>
-        <w:shd w:val="clear" w:color="auto" w:fill="FBFAF4"/>
-        <w:spacing w:line="360" w:lineRule="atLeast"/>
-        <w:ind w:left="480" w:right="240"/>
-        <w:rPr>
-          <w:rFonts w:ascii="Arial" w:eastAsia="Times New Roman" w:hAnsi="Arial" w:cs="Arial"/>
-          <w:color w:val="5C5C5C"/>
-          <w:sz w:val="20"/>
-          <w:szCs w:val="20"/>
-        </w:rPr>
-      </w:pPr>
-      <w:r>
-        <w:rPr>
-          <w:rFonts w:ascii="Arial" w:eastAsia="Times New Roman" w:hAnsi="Arial" w:cs="Arial"/>
-          <w:color w:val="5C5C5C"/>
-          <w:sz w:val="20"/>
-          <w:szCs w:val="20"/>
-        </w:rPr>
-        <w:t xml:space="preserve">CGEN (Genetic Heritage Management National Council) responsible for regulating, monitoring and running policies for genetic heritage management, such as analysis and special permits to access genetic heritage components and associated traditional knowledge for purposes of science research, technological development and </w:t>
-      </w:r>
-      <w:proofErr w:type="spellStart"/>
-      <w:r>
-        <w:rPr>
-          <w:rFonts w:ascii="Arial" w:eastAsia="Times New Roman" w:hAnsi="Arial" w:cs="Arial"/>
-          <w:color w:val="5C5C5C"/>
-          <w:sz w:val="20"/>
-          <w:szCs w:val="20"/>
-        </w:rPr>
-        <w:t>bioprospecting</w:t>
-      </w:r>
-      <w:proofErr w:type="spellEnd"/>
-      <w:r>
-        <w:rPr>
-          <w:rFonts w:ascii="Arial" w:eastAsia="Times New Roman" w:hAnsi="Arial" w:cs="Arial"/>
-          <w:color w:val="5C5C5C"/>
-          <w:sz w:val="20"/>
-          <w:szCs w:val="20"/>
-        </w:rPr>
-        <w:t>; and</w:t>
-      </w:r>
-    </w:p>
-    <w:p>
-      <w:pPr>
-        <w:numPr>
-          <w:ilvl w:val="0"/>
-          <w:numId w:val="10"/>
-        </w:numPr>
-        <w:shd w:val="clear" w:color="auto" w:fill="FBFAF4"/>
-        <w:spacing w:line="360" w:lineRule="atLeast"/>
-        <w:ind w:left="480" w:right="240"/>
-        <w:rPr>
-          <w:rFonts w:ascii="Arial" w:eastAsia="Times New Roman" w:hAnsi="Arial" w:cs="Arial"/>
-          <w:color w:val="5C5C5C"/>
-          <w:sz w:val="20"/>
-          <w:szCs w:val="20"/>
-        </w:rPr>
-      </w:pPr>
-      <w:r>
-        <w:rPr>
-          <w:rFonts w:ascii="Arial" w:eastAsia="Times New Roman" w:hAnsi="Arial" w:cs="Arial"/>
-          <w:color w:val="5C5C5C"/>
-          <w:sz w:val="20"/>
-          <w:szCs w:val="20"/>
-        </w:rPr>
-        <w:t xml:space="preserve">CNBS (Biosafety National Commission) is responsible for the approval of GMOs’ market-use, considering </w:t>
-      </w:r>
-      <w:proofErr w:type="spellStart"/>
-      <w:r>
-        <w:rPr>
-          <w:rFonts w:ascii="Arial" w:eastAsia="Times New Roman" w:hAnsi="Arial" w:cs="Arial"/>
-          <w:color w:val="5C5C5C"/>
-          <w:sz w:val="20"/>
-          <w:szCs w:val="20"/>
-        </w:rPr>
-        <w:t>CTNBio</w:t>
-      </w:r>
-      <w:proofErr w:type="spellEnd"/>
-      <w:r>
-        <w:rPr>
-          <w:rFonts w:ascii="Arial" w:eastAsia="Times New Roman" w:hAnsi="Arial" w:cs="Arial"/>
-          <w:color w:val="5C5C5C"/>
-          <w:sz w:val="20"/>
-          <w:szCs w:val="20"/>
-        </w:rPr>
-        <w:t xml:space="preserve"> (Biosafety National Technical Committee) indication.</w:t>
-      </w:r>
-    </w:p>
-    <w:p>
-      <w:pPr>
-        <w:shd w:val="clear" w:color="auto" w:fill="FBFAF4"/>
-        <w:spacing w:after="240" w:line="293" w:lineRule="atLeast"/>
-        <w:rPr>
-          <w:rFonts w:ascii="Arial" w:hAnsi="Arial" w:cs="Arial"/>
-          <w:color w:val="5C5C5C"/>
-          <w:sz w:val="20"/>
-          <w:szCs w:val="20"/>
-        </w:rPr>
-      </w:pPr>
-      <w:r>
-        <w:rPr>
-          <w:rFonts w:ascii="Arial" w:hAnsi="Arial" w:cs="Arial"/>
-          <w:color w:val="5C5C5C"/>
-          <w:sz w:val="20"/>
-          <w:szCs w:val="20"/>
-        </w:rPr>
-        <w:t xml:space="preserve">As to the state level, state environmental agencies are now the most active agencies regarding environmental permitting due to their attributions on such procedures. These agencies are also responsible for the enforcement of pollutant activities when the environmental impact does not reach federal and local interests. Recently, Complementary Federal Law 140/2011 expressly ratified the local agencies’ legal attribution for regulating and granting permits for activities that generate local impacts, according to criteria established </w:t>
-      </w:r>
-      <w:proofErr w:type="gramStart"/>
-      <w:r>
-        <w:rPr>
-          <w:rFonts w:ascii="Arial" w:hAnsi="Arial" w:cs="Arial"/>
-          <w:color w:val="5C5C5C"/>
-          <w:sz w:val="20"/>
-          <w:szCs w:val="20"/>
-        </w:rPr>
-        <w:t>by each State Environmental Council</w:t>
-      </w:r>
-      <w:proofErr w:type="gramEnd"/>
-      <w:r>
-        <w:rPr>
-          <w:rFonts w:ascii="Arial" w:hAnsi="Arial" w:cs="Arial"/>
-          <w:color w:val="5C5C5C"/>
-          <w:sz w:val="20"/>
-          <w:szCs w:val="20"/>
-        </w:rPr>
-        <w:t>. Furthermore, all environmental agencies at federal, state and local levels have power to inspect and apply sanctions to polluters whenever the environmental damage or violation of a statute occurs within their jurisdiction.</w:t>
+        <w:t>As to the state level, state environmental agencies are now the most active agencies regarding environmental permitting due to their attributions on such procedures. These agencies are also responsible for the enforcement of pollutant activities when the environmental impact does not reach federal and local interests. Recently, Complementary Federal Law 140/2011 expressly ratified the local agencies’ legal attribution for regulating and granting permits for activities that generate local impacts, according to criteria established by each State Environmental Council. Furthermore, all environmental agencies at federal, state and local levels have power to inspect and apply sanctions to polluters whenever the environmental damage or violation of a statute occurs within their jurisdiction.</w:t>
       </w:r>
     </w:p>
     <w:p>
@@ -2531,7 +2454,7 @@
         </w:rPr>
         <w:t> </w:t>
       </w:r>
-      <w:hyperlink r:id="rId13" w:history="1">
+      <w:hyperlink r:id="rId14" w:history="1">
         <w:r>
           <w:rPr>
             <w:rStyle w:val="Hyperlink"/>
@@ -2649,7 +2572,7 @@
         </w:rPr>
         <w:t> </w:t>
       </w:r>
-      <w:hyperlink r:id="rId14" w:history="1">
+      <w:hyperlink r:id="rId15" w:history="1">
         <w:r>
           <w:rPr>
             <w:rStyle w:val="Hyperlink"/>
@@ -2681,21 +2604,39 @@
         </w:rPr>
         <w:t> </w:t>
       </w:r>
-      <w:hyperlink r:id="rId15" w:history="1">
-        <w:proofErr w:type="spellStart"/>
-        <w:r>
-          <w:rPr>
-            <w:rStyle w:val="Hyperlink"/>
-            <w:rFonts w:ascii="Verdana" w:eastAsia="Times New Roman" w:hAnsi="Verdana" w:cs="Times New Roman"/>
-            <w:color w:val="E07800"/>
-            <w:sz w:val="18"/>
-            <w:szCs w:val="18"/>
-            <w:shd w:val="clear" w:color="auto" w:fill="FFFFFF"/>
-          </w:rPr>
-          <w:t>Greendex</w:t>
-        </w:r>
-        <w:proofErr w:type="spellEnd"/>
-      </w:hyperlink>
+      <w:proofErr w:type="spellStart"/>
+      <w:r>
+        <w:fldChar w:fldCharType="begin"/>
+      </w:r>
+      <w:r>
+        <w:instrText xml:space="preserve"> HYPERLINK "http://environment.nationalgeographic.com/environment/greendex/calculator/" </w:instrText>
+      </w:r>
+      <w:r>
+        <w:fldChar w:fldCharType="separate"/>
+      </w:r>
+      <w:r>
+        <w:rPr>
+          <w:rStyle w:val="Hyperlink"/>
+          <w:rFonts w:ascii="Verdana" w:eastAsia="Times New Roman" w:hAnsi="Verdana" w:cs="Times New Roman"/>
+          <w:color w:val="E07800"/>
+          <w:sz w:val="18"/>
+          <w:szCs w:val="18"/>
+          <w:shd w:val="clear" w:color="auto" w:fill="FFFFFF"/>
+        </w:rPr>
+        <w:t>Greendex</w:t>
+      </w:r>
+      <w:proofErr w:type="spellEnd"/>
+      <w:r>
+        <w:rPr>
+          <w:rStyle w:val="Hyperlink"/>
+          <w:rFonts w:ascii="Verdana" w:eastAsia="Times New Roman" w:hAnsi="Verdana" w:cs="Times New Roman"/>
+          <w:color w:val="E07800"/>
+          <w:sz w:val="18"/>
+          <w:szCs w:val="18"/>
+          <w:shd w:val="clear" w:color="auto" w:fill="FFFFFF"/>
+        </w:rPr>
+        <w:fldChar w:fldCharType="end"/>
+      </w:r>
       <w:r>
         <w:rPr>
           <w:rStyle w:val="apple-converted-space"/>
@@ -2805,7 +2746,17 @@
           <w:sz w:val="18"/>
           <w:szCs w:val="18"/>
         </w:rPr>
-        <w:t>In general, think before you buy any product - do you really need it? How did the production of this product impact the environment and what further impacts will there be with the disposal of the product (and associated packaging materials)? When you are thinking about buying something, try the 30-Day Rule -- wait 30 days after the first time you decide you want a product to really make your decision. This will eliminate impulse buying. The free, downloadable</w:t>
+        <w:t xml:space="preserve">In general, think before you buy any product - do you really need it? How did the production of this product impact the environment and what further impacts will there be with the disposal of the product (and associated </w:t>
+      </w:r>
+      <w:r>
+        <w:rPr>
+          <w:rFonts w:ascii="Verdana" w:eastAsia="Times New Roman" w:hAnsi="Verdana" w:cs="Times New Roman"/>
+          <w:color w:val="000000"/>
+          <w:sz w:val="18"/>
+          <w:szCs w:val="18"/>
+        </w:rPr>
+        <w:lastRenderedPageBreak/>
+        <w:t>packaging materials)? When you are thinking about buying something, try the 30-Day Rule -- wait 30 days after the first time you decide you want a product to really make your decision. This will eliminate impulse buying. The free, downloadable</w:t>
       </w:r>
       <w:r>
         <w:rPr>
@@ -2962,7 +2913,6 @@
         <w:t>For one day, afternoon or hour a week, don't buy anything, don't use machines, don't switch on anything electric, don't cook, don't answer your phone and, in general, don't use any resources. (</w:t>
       </w:r>
       <w:hyperlink r:id="rId19" w:history="1">
-        <w:proofErr w:type="gramStart"/>
         <w:r>
           <w:rPr>
             <w:rStyle w:val="Hyperlink"/>
@@ -2974,7 +2924,6 @@
           </w:rPr>
           <w:t>source</w:t>
         </w:r>
-        <w:proofErr w:type="gramEnd"/>
       </w:hyperlink>
       <w:r>
         <w:rPr>
@@ -3080,7 +3029,25 @@
           <w:sz w:val="28"/>
           <w:lang w:val="fr-FR"/>
         </w:rPr>
-        <w:t xml:space="preserve">Use recycled gift </w:t>
+        <w:t xml:space="preserve">Use </w:t>
+      </w:r>
+      <w:proofErr w:type="spellStart"/>
+      <w:r>
+        <w:rPr>
+          <w:rFonts w:asciiTheme="majorHAnsi" w:hAnsiTheme="majorHAnsi"/>
+          <w:sz w:val="28"/>
+          <w:lang w:val="fr-FR"/>
+        </w:rPr>
+        <w:t>recycled</w:t>
+      </w:r>
+      <w:proofErr w:type="spellEnd"/>
+      <w:r>
+        <w:rPr>
+          <w:rFonts w:asciiTheme="majorHAnsi" w:hAnsiTheme="majorHAnsi"/>
+          <w:sz w:val="28"/>
+          <w:lang w:val="fr-FR"/>
+        </w:rPr>
+        <w:t xml:space="preserve"> gift </w:t>
       </w:r>
       <w:proofErr w:type="spellStart"/>
       <w:r>
@@ -3104,8 +3071,62 @@
           <w:lang w:val="fr-FR"/>
         </w:rPr>
       </w:pPr>
-      <w:bookmarkStart w:id="0" w:name="_GoBack"/>
-      <w:bookmarkEnd w:id="0"/>
+    </w:p>
+    <w:p>
+      <w:pPr>
+        <w:pStyle w:val="ListParagraph"/>
+        <w:ind w:left="360" w:right="-360"/>
+        <w:jc w:val="right"/>
+        <w:rPr>
+          <w:rFonts w:asciiTheme="majorHAnsi" w:hAnsiTheme="majorHAnsi"/>
+          <w:u w:val="single"/>
+          <w:lang w:val="fr-FR"/>
+        </w:rPr>
+      </w:pPr>
+      <w:r>
+        <w:rPr>
+          <w:rFonts w:asciiTheme="majorHAnsi" w:hAnsiTheme="majorHAnsi"/>
+          <w:u w:val="single"/>
+          <w:lang w:val="fr-FR"/>
+        </w:rPr>
+        <w:t>(</w:t>
+      </w:r>
+      <w:proofErr w:type="spellStart"/>
+      <w:r>
+        <w:rPr>
+          <w:rFonts w:asciiTheme="majorHAnsi" w:hAnsiTheme="majorHAnsi"/>
+          <w:u w:val="single"/>
+          <w:lang w:val="fr-FR"/>
+        </w:rPr>
+        <w:t>Author</w:t>
+      </w:r>
+      <w:proofErr w:type="spellEnd"/>
+      <w:r>
+        <w:rPr>
+          <w:rFonts w:asciiTheme="majorHAnsi" w:hAnsiTheme="majorHAnsi"/>
+          <w:u w:val="single"/>
+          <w:lang w:val="fr-FR"/>
+        </w:rPr>
+        <w:t xml:space="preserve"> – </w:t>
+      </w:r>
+      <w:proofErr w:type="spellStart"/>
+      <w:r>
+        <w:rPr>
+          <w:rFonts w:asciiTheme="majorHAnsi" w:hAnsiTheme="majorHAnsi"/>
+          <w:u w:val="single"/>
+          <w:lang w:val="fr-FR"/>
+        </w:rPr>
+        <w:t>Yashashwi</w:t>
+      </w:r>
+      <w:proofErr w:type="spellEnd"/>
+      <w:r>
+        <w:rPr>
+          <w:rFonts w:asciiTheme="majorHAnsi" w:hAnsiTheme="majorHAnsi"/>
+          <w:u w:val="single"/>
+          <w:lang w:val="fr-FR"/>
+        </w:rPr>
+        <w:t xml:space="preserve"> Patel)</w:t>
+      </w:r>
     </w:p>
     <w:p>
       <w:pPr>
@@ -3124,6 +3145,8 @@
           <w:rFonts w:asciiTheme="majorHAnsi" w:hAnsiTheme="majorHAnsi"/>
         </w:rPr>
       </w:pPr>
+      <w:bookmarkStart w:id="0" w:name="_GoBack"/>
+      <w:bookmarkEnd w:id="0"/>
     </w:p>
     <w:sectPr>
       <w:pgSz w:w="12240" w:h="15840"/>
@@ -3136,7 +3159,7 @@
 </file>
 
 <file path=word/numbering.xml><?xml version="1.0" encoding="utf-8"?>
-<w:numbering xmlns:wpc="http://schemas.microsoft.com/office/word/2010/wordprocessingCanvas" xmlns:mo="http://schemas.microsoft.com/office/mac/office/2008/main" xmlns:mc="http://schemas.openxmlformats.org/markup-compatibility/2006" xmlns:mv="urn:schemas-microsoft-com:mac:vml" xmlns:o="urn:schemas-microsoft-com:office:office" xmlns:r="http://schemas.openxmlformats.org/officeDocument/2006/relationships" xmlns:m="http://schemas.openxmlformats.org/officeDocument/2006/math" xmlns:v="urn:schemas-microsoft-com:vml" xmlns:wp14="http://schemas.microsoft.com/office/word/2010/wordprocessingDrawing" xmlns:wp="http://schemas.openxmlformats.org/drawingml/2006/wordprocessingDrawing" xmlns:w10="urn:schemas-microsoft-com:office:word" xmlns:w="http://schemas.openxmlformats.org/wordprocessingml/2006/main" xmlns:w14="http://schemas.microsoft.com/office/word/2010/wordml" xmlns:wpg="http://schemas.microsoft.com/office/word/2010/wordprocessingGroup" xmlns:wpi="http://schemas.microsoft.com/office/word/2010/wordprocessingInk" xmlns:wne="http://schemas.microsoft.com/office/word/2006/wordml" xmlns:wps="http://schemas.microsoft.com/office/word/2010/wordprocessingShape" mc:Ignorable="w14 wp14">
+<w:numbering xmlns:wpc="http://schemas.microsoft.com/office/word/2010/wordprocessingCanvas" xmlns:mc="http://schemas.openxmlformats.org/markup-compatibility/2006" xmlns:o="urn:schemas-microsoft-com:office:office" xmlns:r="http://schemas.openxmlformats.org/officeDocument/2006/relationships" xmlns:m="http://schemas.openxmlformats.org/officeDocument/2006/math" xmlns:v="urn:schemas-microsoft-com:vml" xmlns:wp14="http://schemas.microsoft.com/office/word/2010/wordprocessingDrawing" xmlns:wp="http://schemas.openxmlformats.org/drawingml/2006/wordprocessingDrawing" xmlns:w10="urn:schemas-microsoft-com:office:word" xmlns:w="http://schemas.openxmlformats.org/wordprocessingml/2006/main" xmlns:w14="http://schemas.microsoft.com/office/word/2010/wordml" xmlns:wpg="http://schemas.microsoft.com/office/word/2010/wordprocessingGroup" xmlns:wpi="http://schemas.microsoft.com/office/word/2010/wordprocessingInk" xmlns:wne="http://schemas.microsoft.com/office/word/2006/wordml" xmlns:wps="http://schemas.microsoft.com/office/word/2010/wordprocessingShape" mc:Ignorable="w14 wp14">
   <w:abstractNum w:abstractNumId="0">
     <w:nsid w:val="009D4647"/>
     <w:multiLevelType w:val="multilevel"/>
@@ -5153,7 +5176,7 @@
     </w:rPrDefault>
     <w:pPrDefault/>
   </w:docDefaults>
-  <w:latentStyles w:defLockedState="0" w:defUIPriority="99" w:defSemiHidden="1" w:defUnhideWhenUsed="1" w:defQFormat="0" w:count="276">
+  <w:latentStyles w:defLockedState="0" w:defUIPriority="99" w:defSemiHidden="1" w:defUnhideWhenUsed="1" w:defQFormat="0" w:count="267">
     <w:lsdException w:name="Normal" w:semiHidden="0" w:uiPriority="0" w:unhideWhenUsed="0" w:qFormat="1"/>
     <w:lsdException w:name="heading 1" w:semiHidden="0" w:uiPriority="9" w:unhideWhenUsed="0" w:qFormat="1"/>
     <w:lsdException w:name="heading 2" w:uiPriority="9" w:qFormat="1"/>
@@ -5416,7 +5439,7 @@
 </file>
 
 <file path=word/stylesWithEffects.xml><?xml version="1.0" encoding="utf-8"?>
-<w:styles xmlns:wpc="http://schemas.microsoft.com/office/word/2010/wordprocessingCanvas" xmlns:mo="http://schemas.microsoft.com/office/mac/office/2008/main" xmlns:mc="http://schemas.openxmlformats.org/markup-compatibility/2006" xmlns:mv="urn:schemas-microsoft-com:mac:vml" xmlns:o="urn:schemas-microsoft-com:office:office" xmlns:r="http://schemas.openxmlformats.org/officeDocument/2006/relationships" xmlns:m="http://schemas.openxmlformats.org/officeDocument/2006/math" xmlns:v="urn:schemas-microsoft-com:vml" xmlns:wp14="http://schemas.microsoft.com/office/word/2010/wordprocessingDrawing" xmlns:wp="http://schemas.openxmlformats.org/drawingml/2006/wordprocessingDrawing" xmlns:w10="urn:schemas-microsoft-com:office:word" xmlns:w="http://schemas.openxmlformats.org/wordprocessingml/2006/main" xmlns:w14="http://schemas.microsoft.com/office/word/2010/wordml" xmlns:wpg="http://schemas.microsoft.com/office/word/2010/wordprocessingGroup" xmlns:wpi="http://schemas.microsoft.com/office/word/2010/wordprocessingInk" xmlns:wne="http://schemas.microsoft.com/office/word/2006/wordml" xmlns:wps="http://schemas.microsoft.com/office/word/2010/wordprocessingShape" mc:Ignorable="w14 wp14">
+<w:styles xmlns:wpc="http://schemas.microsoft.com/office/word/2010/wordprocessingCanvas" xmlns:mc="http://schemas.openxmlformats.org/markup-compatibility/2006" xmlns:o="urn:schemas-microsoft-com:office:office" xmlns:r="http://schemas.openxmlformats.org/officeDocument/2006/relationships" xmlns:m="http://schemas.openxmlformats.org/officeDocument/2006/math" xmlns:v="urn:schemas-microsoft-com:vml" xmlns:wp14="http://schemas.microsoft.com/office/word/2010/wordprocessingDrawing" xmlns:wp="http://schemas.openxmlformats.org/drawingml/2006/wordprocessingDrawing" xmlns:w10="urn:schemas-microsoft-com:office:word" xmlns:w="http://schemas.openxmlformats.org/wordprocessingml/2006/main" xmlns:w14="http://schemas.microsoft.com/office/word/2010/wordml" xmlns:wpg="http://schemas.microsoft.com/office/word/2010/wordprocessingGroup" xmlns:wpi="http://schemas.microsoft.com/office/word/2010/wordprocessingInk" xmlns:wne="http://schemas.microsoft.com/office/word/2006/wordml" xmlns:wps="http://schemas.microsoft.com/office/word/2010/wordprocessingShape" mc:Ignorable="w14 wp14">
   <w:docDefaults>
     <w:rPrDefault>
       <w:rPr>
@@ -5428,7 +5451,7 @@
     </w:rPrDefault>
     <w:pPrDefault/>
   </w:docDefaults>
-  <w:latentStyles w:defLockedState="0" w:defUIPriority="99" w:defSemiHidden="1" w:defUnhideWhenUsed="1" w:defQFormat="0" w:count="276">
+  <w:latentStyles w:defLockedState="0" w:defUIPriority="99" w:defSemiHidden="1" w:defUnhideWhenUsed="1" w:defQFormat="0" w:count="267">
     <w:lsdException w:name="Normal" w:semiHidden="0" w:uiPriority="0" w:unhideWhenUsed="0" w:qFormat="1"/>
     <w:lsdException w:name="heading 1" w:semiHidden="0" w:uiPriority="9" w:unhideWhenUsed="0" w:qFormat="1"/>
     <w:lsdException w:name="heading 2" w:uiPriority="9" w:qFormat="1"/>

</xml_diff>